<commit_message>
Completed to the end of the Farm Controller requirements.
</commit_message>
<xml_diff>
--- a/04_Validation.docx
+++ b/04_Validation.docx
@@ -101,14 +101,21 @@
           <w:ilvl w:val="0"/>
           <w:numId w:val="23"/>
         </w:numPr>
-      </w:pPr>
-      <w:r>
+        <w:rPr>
+          <w:strike/>
+        </w:rPr>
+      </w:pPr>
+      <w:r>
+        <w:rPr>
+          <w:strike/>
+        </w:rPr>
         <w:t xml:space="preserve">Continue with your </w:t>
       </w:r>
       <w:r>
         <w:rPr>
           <w:b/>
           <w:i/>
+          <w:strike/>
         </w:rPr>
         <w:t>XX</w:t>
       </w:r>
@@ -116,35 +123,58 @@
         <w:rPr>
           <w:b/>
           <w:i/>
+          <w:strike/>
         </w:rPr>
         <w:t xml:space="preserve">OEC </w:t>
       </w:r>
       <w:r>
+        <w:rPr>
+          <w:strike/>
+        </w:rPr>
         <w:t xml:space="preserve">project </w:t>
       </w:r>
       <w:r>
+        <w:rPr>
+          <w:strike/>
+        </w:rPr>
         <w:t>… or</w:t>
       </w:r>
       <w:r>
+        <w:rPr>
+          <w:strike/>
+        </w:rPr>
         <w:t xml:space="preserve"> you can </w:t>
       </w:r>
       <w:r>
+        <w:rPr>
+          <w:strike/>
+        </w:rPr>
         <w:t xml:space="preserve">download </w:t>
       </w:r>
       <w:r>
         <w:rPr>
           <w:b/>
           <w:i/>
+          <w:strike/>
         </w:rPr>
         <w:t>a2OEC</w:t>
       </w:r>
       <w:r>
+        <w:rPr>
+          <w:strike/>
+        </w:rPr>
         <w:t xml:space="preserve"> </w:t>
       </w:r>
       <w:r>
+        <w:rPr>
+          <w:strike/>
+        </w:rPr>
         <w:t>and start from</w:t>
       </w:r>
       <w:r>
+        <w:rPr>
+          <w:strike/>
+        </w:rPr>
         <w:t xml:space="preserve"> there.</w:t>
       </w:r>
     </w:p>
@@ -155,27 +185,46 @@
           <w:ilvl w:val="1"/>
           <w:numId w:val="23"/>
         </w:numPr>
-      </w:pPr>
-      <w:r>
+        <w:rPr>
+          <w:strike/>
+        </w:rPr>
+      </w:pPr>
+      <w:r>
+        <w:rPr>
+          <w:strike/>
+        </w:rPr>
         <w:t>I</w:t>
       </w:r>
       <w:r>
+        <w:rPr>
+          <w:strike/>
+        </w:rPr>
         <w:t xml:space="preserve">f starting from </w:t>
       </w:r>
       <w:r>
         <w:rPr>
           <w:b/>
           <w:i/>
+          <w:strike/>
         </w:rPr>
         <w:t>a2OEC</w:t>
       </w:r>
       <w:r>
+        <w:rPr>
+          <w:strike/>
+        </w:rPr>
         <w:t>, put your name and s</w:t>
       </w:r>
       <w:r>
+        <w:rPr>
+          <w:strike/>
+        </w:rPr>
         <w:t>ection i</w:t>
       </w:r>
       <w:r>
+        <w:rPr>
+          <w:strike/>
+        </w:rPr>
         <w:t>n the footer.</w:t>
       </w:r>
     </w:p>
@@ -204,14 +253,26 @@
           <w:ilvl w:val="0"/>
           <w:numId w:val="25"/>
         </w:numPr>
-      </w:pPr>
-      <w:r>
+        <w:rPr>
+          <w:strike/>
+        </w:rPr>
+      </w:pPr>
+      <w:r>
+        <w:rPr>
+          <w:strike/>
+        </w:rPr>
         <w:t>Generate controllers for the province a</w:t>
       </w:r>
       <w:r>
+        <w:rPr>
+          <w:strike/>
+        </w:rPr>
         <w:t>nd country tables, with full CRU</w:t>
       </w:r>
       <w:r>
+        <w:rPr>
+          <w:strike/>
+        </w:rPr>
         <w:t>D support and Views.</w:t>
       </w:r>
     </w:p>
@@ -222,14 +283,26 @@
           <w:ilvl w:val="1"/>
           <w:numId w:val="25"/>
         </w:numPr>
-      </w:pPr>
-      <w:r>
+        <w:rPr>
+          <w:strike/>
+        </w:rPr>
+      </w:pPr>
+      <w:r>
+        <w:rPr>
+          <w:strike/>
+        </w:rPr>
         <w:t xml:space="preserve">Show the primary key on all pages.  It should be an input field on Create, but locked </w:t>
       </w:r>
       <w:r>
+        <w:rPr>
+          <w:strike/>
+        </w:rPr>
         <w:t>on</w:t>
       </w:r>
       <w:r>
+        <w:rPr>
+          <w:strike/>
+        </w:rPr>
         <w:t xml:space="preserve"> Edit</w:t>
       </w:r>
     </w:p>
@@ -240,16 +313,28 @@
           <w:ilvl w:val="1"/>
           <w:numId w:val="25"/>
         </w:numPr>
-      </w:pPr>
-      <w:r>
+        <w:rPr>
+          <w:strike/>
+        </w:rPr>
+      </w:pPr>
+      <w:r>
+        <w:rPr>
+          <w:strike/>
+        </w:rPr>
         <w:t xml:space="preserve">In </w:t>
       </w:r>
       <w:proofErr w:type="spellStart"/>
       <w:r>
+        <w:rPr>
+          <w:strike/>
+        </w:rPr>
         <w:t>XXProvince’s</w:t>
       </w:r>
       <w:proofErr w:type="spellEnd"/>
       <w:r>
+        <w:rPr>
+          <w:strike/>
+        </w:rPr>
         <w:t xml:space="preserve"> Create &amp; Edit, display the country name in the drop-down, ordered by name.</w:t>
       </w:r>
     </w:p>
@@ -276,40 +361,66 @@
           <w:ilvl w:val="0"/>
           <w:numId w:val="18"/>
         </w:numPr>
-      </w:pPr>
-      <w:r>
+        <w:rPr>
+          <w:strike/>
+        </w:rPr>
+      </w:pPr>
+      <w:r>
+        <w:rPr>
+          <w:strike/>
+        </w:rPr>
         <w:t>Generate</w:t>
       </w:r>
       <w:r>
+        <w:rPr>
+          <w:strike/>
+        </w:rPr>
         <w:t xml:space="preserve"> the </w:t>
       </w:r>
       <w:proofErr w:type="spellStart"/>
       <w:r>
         <w:rPr>
           <w:i/>
+          <w:strike/>
         </w:rPr>
         <w:t>XXFarmController</w:t>
       </w:r>
       <w:proofErr w:type="spellEnd"/>
       <w:r>
+        <w:rPr>
+          <w:strike/>
+        </w:rPr>
         <w:t xml:space="preserve"> </w:t>
       </w:r>
       <w:r>
+        <w:rPr>
+          <w:strike/>
+        </w:rPr>
         <w:t>with full CRUD support</w:t>
       </w:r>
       <w:r>
+        <w:rPr>
+          <w:strike/>
+        </w:rPr>
         <w:t xml:space="preserve"> and Views</w:t>
       </w:r>
       <w:r>
+        <w:rPr>
+          <w:strike/>
+        </w:rPr>
         <w:t xml:space="preserve"> for the </w:t>
       </w:r>
       <w:r>
         <w:rPr>
           <w:i/>
+          <w:strike/>
         </w:rPr>
         <w:t>Farm</w:t>
       </w:r>
       <w:r>
+        <w:rPr>
+          <w:strike/>
+        </w:rPr>
         <w:t xml:space="preserve"> model.</w:t>
       </w:r>
     </w:p>
@@ -323,10 +434,11 @@
       </w:pPr>
       <w:r>
         <w:rPr>
+          <w:strike/>
           <w:noProof/>
         </w:rPr>
         <w:drawing>
-          <wp:anchor distT="0" distB="0" distL="114300" distR="114300" simplePos="0" relativeHeight="251676160" behindDoc="0" locked="0" layoutInCell="1" allowOverlap="1">
+          <wp:anchor distT="0" distB="0" distL="114300" distR="114300" simplePos="0" relativeHeight="251676160" behindDoc="0" locked="0" layoutInCell="1" allowOverlap="1" wp14:anchorId="20DEC9AC" wp14:editId="1DEB80E9">
             <wp:simplePos x="0" y="0"/>
             <wp:positionH relativeFrom="column">
               <wp:posOffset>-279400</wp:posOffset>
@@ -389,59 +501,104 @@
         </w:drawing>
       </w:r>
       <w:r>
+        <w:rPr>
+          <w:strike/>
+        </w:rPr>
         <w:t xml:space="preserve">Order the listing by </w:t>
       </w:r>
       <w:r>
+        <w:rPr>
+          <w:strike/>
+        </w:rPr>
         <w:t xml:space="preserve">Farm </w:t>
       </w:r>
       <w:r>
         <w:rPr>
           <w:i/>
+          <w:strike/>
         </w:rPr>
         <w:t>name</w:t>
       </w:r>
       <w:r>
+        <w:rPr>
+          <w:strike/>
+        </w:rPr>
         <w:t xml:space="preserve"> and modify its fields to the ones shown in the example below.</w:t>
       </w:r>
       <w:r>
+        <w:rPr>
+          <w:strike/>
+        </w:rPr>
         <w:t xml:space="preserve">  </w:t>
       </w:r>
       <w:r>
+        <w:rPr>
+          <w:strike/>
+        </w:rPr>
         <w:t xml:space="preserve">Model annotations </w:t>
       </w:r>
       <w:r>
+        <w:rPr>
+          <w:strike/>
+        </w:rPr>
         <w:t xml:space="preserve">will modify the </w:t>
       </w:r>
       <w:r>
+        <w:rPr>
+          <w:strike/>
+        </w:rPr>
         <w:t xml:space="preserve">field </w:t>
       </w:r>
       <w:r>
+        <w:rPr>
+          <w:strike/>
+        </w:rPr>
         <w:t xml:space="preserve">headings </w:t>
       </w:r>
       <w:r>
+        <w:rPr>
+          <w:strike/>
+        </w:rPr>
         <w:t xml:space="preserve">&amp; </w:t>
       </w:r>
       <w:r>
+        <w:rPr>
+          <w:strike/>
+        </w:rPr>
         <w:t>formats for you.</w:t>
       </w:r>
       <w:r>
+        <w:rPr>
+          <w:strike/>
+        </w:rPr>
         <w:t xml:space="preserve">  Show province </w:t>
       </w:r>
       <w:r>
         <w:rPr>
           <w:i/>
+          <w:strike/>
         </w:rPr>
         <w:t>name</w:t>
       </w:r>
       <w:r>
+        <w:rPr>
+          <w:strike/>
+        </w:rPr>
         <w:t xml:space="preserve">, not </w:t>
       </w:r>
       <w:proofErr w:type="spellStart"/>
       <w:r>
         <w:rPr>
           <w:i/>
-        </w:rPr>
-        <w:t>provinceCode</w:t>
+          <w:strike/>
+        </w:rPr>
+        <w:t>provinceCod</w:t>
+      </w:r>
+      <w:r>
+        <w:rPr>
+          <w:i/>
+        </w:rPr>
+        <w:t>e</w:t>
       </w:r>
       <w:proofErr w:type="spellEnd"/>
       <w:r>
@@ -488,40 +645,76 @@
           <w:ilvl w:val="1"/>
           <w:numId w:val="18"/>
         </w:numPr>
-      </w:pPr>
-      <w:r>
+        <w:rPr>
+          <w:strike/>
+        </w:rPr>
+      </w:pPr>
+      <w:r>
+        <w:rPr>
+          <w:strike/>
+        </w:rPr>
         <w:t>I</w:t>
       </w:r>
       <w:r>
+        <w:rPr>
+          <w:strike/>
+        </w:rPr>
         <w:t>n the Create view</w:t>
       </w:r>
       <w:r>
+        <w:rPr>
+          <w:strike/>
+        </w:rPr>
         <w:t>, r</w:t>
       </w:r>
       <w:r>
+        <w:rPr>
+          <w:strike/>
+        </w:rPr>
         <w:t xml:space="preserve">eplace the </w:t>
       </w:r>
       <w:proofErr w:type="spellStart"/>
       <w:r>
+        <w:rPr>
+          <w:strike/>
+        </w:rPr>
         <w:t>province</w:t>
       </w:r>
       <w:r>
+        <w:rPr>
+          <w:strike/>
+        </w:rPr>
         <w:t>Code</w:t>
       </w:r>
       <w:proofErr w:type="spellEnd"/>
       <w:r>
+        <w:rPr>
+          <w:strike/>
+        </w:rPr>
         <w:t xml:space="preserve"> drop-down with a textbox and</w:t>
       </w:r>
       <w:r>
+        <w:rPr>
+          <w:strike/>
+        </w:rPr>
         <w:t xml:space="preserve"> a field-validation &lt;span&gt; to display any error messages for </w:t>
       </w:r>
       <w:r>
+        <w:rPr>
+          <w:strike/>
+        </w:rPr>
         <w:t>it</w:t>
       </w:r>
       <w:r>
+        <w:rPr>
+          <w:strike/>
+        </w:rPr>
         <w:t>.</w:t>
       </w:r>
       <w:r>
+        <w:rPr>
+          <w:strike/>
+        </w:rPr>
         <w:t xml:space="preserve">  Just look at another textbox on the page.</w:t>
       </w:r>
     </w:p>
@@ -532,32 +725,62 @@
           <w:ilvl w:val="1"/>
           <w:numId w:val="18"/>
         </w:numPr>
-      </w:pPr>
-      <w:r>
+        <w:rPr>
+          <w:strike/>
+        </w:rPr>
+      </w:pPr>
+      <w:r>
+        <w:rPr>
+          <w:strike/>
+        </w:rPr>
         <w:t>I</w:t>
       </w:r>
       <w:r>
+        <w:rPr>
+          <w:strike/>
+        </w:rPr>
         <w:t>n the Edit view, display the province name in the drop-down and order it by name</w:t>
       </w:r>
       <w:r>
+        <w:rPr>
+          <w:strike/>
+        </w:rPr>
         <w:t>.  Annotations don’t fire on drop-downs</w:t>
       </w:r>
       <w:r>
+        <w:rPr>
+          <w:strike/>
+        </w:rPr>
         <w:t>, but a</w:t>
       </w:r>
       <w:r>
+        <w:rPr>
+          <w:strike/>
+        </w:rPr>
         <w:t xml:space="preserve">dd a field-validation &lt;span&gt; </w:t>
       </w:r>
       <w:r>
+        <w:rPr>
+          <w:strike/>
+        </w:rPr>
         <w:t xml:space="preserve">to display any error messages that </w:t>
       </w:r>
       <w:r>
+        <w:rPr>
+          <w:strike/>
+        </w:rPr>
         <w:t>you</w:t>
       </w:r>
       <w:r>
+        <w:rPr>
+          <w:strike/>
+        </w:rPr>
         <w:t xml:space="preserve"> produce in the Validate method</w:t>
       </w:r>
       <w:r>
+        <w:rPr>
+          <w:strike/>
+        </w:rPr>
         <w:t>.</w:t>
       </w:r>
     </w:p>
@@ -568,92 +791,174 @@
           <w:ilvl w:val="1"/>
           <w:numId w:val="18"/>
         </w:numPr>
-      </w:pPr>
-      <w:r>
+        <w:rPr>
+          <w:strike/>
+        </w:rPr>
+      </w:pPr>
+      <w:r>
+        <w:rPr>
+          <w:strike/>
+        </w:rPr>
         <w:lastRenderedPageBreak/>
         <w:t>Catch</w:t>
       </w:r>
       <w:r>
+        <w:rPr>
+          <w:strike/>
+        </w:rPr>
         <w:t xml:space="preserve"> any</w:t>
       </w:r>
       <w:r>
+        <w:rPr>
+          <w:strike/>
+        </w:rPr>
         <w:t xml:space="preserve"> exception </w:t>
       </w:r>
       <w:r>
+        <w:rPr>
+          <w:strike/>
+        </w:rPr>
         <w:t xml:space="preserve">that is </w:t>
       </w:r>
       <w:r>
+        <w:rPr>
+          <w:strike/>
+        </w:rPr>
         <w:t>thrown</w:t>
       </w:r>
       <w:r>
+        <w:rPr>
+          <w:strike/>
+        </w:rPr>
         <w:t xml:space="preserve"> on </w:t>
       </w:r>
       <w:r>
+        <w:rPr>
+          <w:strike/>
+        </w:rPr>
         <w:t>Create or Edit</w:t>
       </w:r>
       <w:r>
+        <w:rPr>
+          <w:strike/>
+        </w:rPr>
         <w:t>,</w:t>
       </w:r>
       <w:r>
+        <w:rPr>
+          <w:strike/>
+        </w:rPr>
         <w:t xml:space="preserve"> place it</w:t>
       </w:r>
       <w:r>
+        <w:rPr>
+          <w:strike/>
+        </w:rPr>
         <w:t xml:space="preserve">s </w:t>
       </w:r>
       <w:r>
         <w:rPr>
           <w:b/>
           <w:i/>
+          <w:strike/>
           <w:u w:val="single"/>
         </w:rPr>
         <w:t>innermost</w:t>
       </w:r>
       <w:r>
+        <w:rPr>
+          <w:strike/>
+        </w:rPr>
         <w:t xml:space="preserve"> </w:t>
       </w:r>
       <w:r>
+        <w:rPr>
+          <w:strike/>
+        </w:rPr>
         <w:t>message</w:t>
       </w:r>
       <w:r>
+        <w:rPr>
+          <w:strike/>
+        </w:rPr>
         <w:t xml:space="preserve"> into </w:t>
       </w:r>
       <w:r>
+        <w:rPr>
+          <w:strike/>
+        </w:rPr>
         <w:t>Mode</w:t>
       </w:r>
       <w:r>
+        <w:rPr>
+          <w:strike/>
+        </w:rPr>
         <w:t>l</w:t>
       </w:r>
       <w:r>
+        <w:rPr>
+          <w:strike/>
+        </w:rPr>
         <w:t>State</w:t>
       </w:r>
       <w:r>
+        <w:rPr>
+          <w:strike/>
+        </w:rPr>
         <w:t>,</w:t>
       </w:r>
       <w:r>
+        <w:rPr>
+          <w:strike/>
+        </w:rPr>
         <w:t xml:space="preserve"> and allow processi</w:t>
       </w:r>
       <w:r>
+        <w:rPr>
+          <w:strike/>
+        </w:rPr>
         <w:t xml:space="preserve">ng to continue to the sad path, </w:t>
       </w:r>
       <w:r>
+        <w:rPr>
+          <w:strike/>
+        </w:rPr>
         <w:t>which should</w:t>
       </w:r>
       <w:r>
+        <w:rPr>
+          <w:strike/>
+        </w:rPr>
         <w:t xml:space="preserve"> </w:t>
       </w:r>
       <w:r>
+        <w:rPr>
+          <w:strike/>
+        </w:rPr>
         <w:t>redisplay the u</w:t>
       </w:r>
       <w:r>
+        <w:rPr>
+          <w:strike/>
+        </w:rPr>
         <w:t xml:space="preserve">ser’s data with </w:t>
       </w:r>
       <w:r>
+        <w:rPr>
+          <w:strike/>
+        </w:rPr>
         <w:t xml:space="preserve">the </w:t>
       </w:r>
       <w:r>
+        <w:rPr>
+          <w:strike/>
+        </w:rPr>
         <w:t>error</w:t>
       </w:r>
       <w:r>
+        <w:rPr>
+          <w:strike/>
+        </w:rPr>
         <w:t>.</w:t>
       </w:r>
     </w:p>
@@ -664,14 +969,26 @@
           <w:ilvl w:val="2"/>
           <w:numId w:val="18"/>
         </w:numPr>
-      </w:pPr>
-      <w:r>
+        <w:rPr>
+          <w:strike/>
+        </w:rPr>
+      </w:pPr>
+      <w:r>
+        <w:rPr>
+          <w:strike/>
+        </w:rPr>
         <w:t xml:space="preserve">For Delete, put the innermost exception’s message into TempData and return to the </w:t>
       </w:r>
       <w:r>
+        <w:rPr>
+          <w:strike/>
+        </w:rPr>
         <w:t>Delete</w:t>
       </w:r>
       <w:r>
+        <w:rPr>
+          <w:strike/>
+        </w:rPr>
         <w:t xml:space="preserve"> view.</w:t>
       </w:r>
     </w:p>
@@ -685,10 +1002,11 @@
       </w:pPr>
       <w:r>
         <w:rPr>
+          <w:strike/>
           <w:noProof/>
         </w:rPr>
         <w:drawing>
-          <wp:anchor distT="0" distB="0" distL="114300" distR="114300" simplePos="0" relativeHeight="251718656" behindDoc="0" locked="0" layoutInCell="1" allowOverlap="1">
+          <wp:anchor distT="0" distB="0" distL="114300" distR="114300" simplePos="0" relativeHeight="251718656" behindDoc="0" locked="0" layoutInCell="1" allowOverlap="1" wp14:anchorId="6EBD31AD" wp14:editId="6B279B2D">
             <wp:simplePos x="0" y="0"/>
             <wp:positionH relativeFrom="column">
               <wp:posOffset>3257550</wp:posOffset>
@@ -752,10 +1070,11 @@
       </w:r>
       <w:r>
         <w:rPr>
+          <w:strike/>
           <w:noProof/>
         </w:rPr>
         <w:drawing>
-          <wp:anchor distT="0" distB="0" distL="114300" distR="114300" simplePos="0" relativeHeight="251657216" behindDoc="0" locked="0" layoutInCell="1" allowOverlap="1">
+          <wp:anchor distT="0" distB="0" distL="114300" distR="114300" simplePos="0" relativeHeight="251657216" behindDoc="0" locked="0" layoutInCell="1" allowOverlap="1" wp14:anchorId="69790BC0" wp14:editId="63C4AF12">
             <wp:simplePos x="0" y="0"/>
             <wp:positionH relativeFrom="column">
               <wp:posOffset>-457200</wp:posOffset>
@@ -818,31 +1137,61 @@
         </w:drawing>
       </w:r>
       <w:r>
+        <w:rPr>
+          <w:strike/>
+        </w:rPr>
         <w:t>If the insert</w:t>
       </w:r>
       <w:r>
+        <w:rPr>
+          <w:strike/>
+        </w:rPr>
         <w:t xml:space="preserve">, </w:t>
       </w:r>
       <w:r>
+        <w:rPr>
+          <w:strike/>
+        </w:rPr>
         <w:t>update</w:t>
       </w:r>
       <w:r>
+        <w:rPr>
+          <w:strike/>
+        </w:rPr>
         <w:t xml:space="preserve"> or delete</w:t>
       </w:r>
       <w:r>
+        <w:rPr>
+          <w:strike/>
+        </w:rPr>
         <w:t xml:space="preserve"> works, place a message to that effect in your TempDat</w:t>
       </w:r>
       <w:r>
+        <w:rPr>
+          <w:strike/>
+        </w:rPr>
         <w:t>a</w:t>
       </w:r>
       <w:r>
+        <w:rPr>
+          <w:strike/>
+        </w:rPr>
         <w:t xml:space="preserve"> message variable and </w:t>
       </w:r>
       <w:r>
+        <w:rPr>
+          <w:strike/>
+        </w:rPr>
         <w:t>return to the Farm</w:t>
       </w:r>
       <w:r>
-        <w:t xml:space="preserve"> listing.</w:t>
+        <w:rPr>
+          <w:strike/>
+        </w:rPr>
+        <w:t xml:space="preserve"> listing</w:t>
+      </w:r>
+      <w:r>
+        <w:t>.</w:t>
       </w:r>
       <w:r>
         <w:rPr>
@@ -1083,6 +1432,8 @@
       <w:r>
         <w:t>, otherwise let it pass.</w:t>
       </w:r>
+      <w:bookmarkStart w:id="1" w:name="_GoBack"/>
+      <w:bookmarkEnd w:id="1"/>
     </w:p>
     <w:p>
       <w:pPr>
@@ -1504,13 +1855,7 @@
         <w:t>Farm</w:t>
       </w:r>
       <w:r>
-        <w:t xml:space="preserve"> validation code must be centralised in a metadata class and a like-named partial class except for Remote &amp; custom annotation code.  Do not modify the generated </w:t>
-      </w:r>
-      <w:r>
-        <w:t>farm</w:t>
-      </w:r>
-      <w:r>
-        <w:t xml:space="preserve"> model and do not modify data in controller actions.  </w:t>
+        <w:t xml:space="preserve"> validation code must be centralised in a metadata class and a like-named partial class except for Remote &amp; custom annotation code.  Do not modify the generated farm model and do not modify data in controller actions.  </w:t>
       </w:r>
     </w:p>
     <w:p>
@@ -1562,21 +1907,7 @@
           <w:b/>
           <w:i/>
         </w:rPr>
-        <w:t>XX</w:t>
-      </w:r>
-      <w:r>
-        <w:rPr>
-          <w:b/>
-          <w:i/>
-        </w:rPr>
-        <w:t>Farm</w:t>
-      </w:r>
-      <w:r>
-        <w:rPr>
-          <w:b/>
-          <w:i/>
-        </w:rPr>
-        <w:t>Metadata</w:t>
+        <w:t>XXFarmMetadata</w:t>
       </w:r>
       <w:proofErr w:type="spellEnd"/>
       <w:r>
@@ -1592,13 +1923,7 @@
         </w:numPr>
       </w:pPr>
       <w:r>
-        <w:t xml:space="preserve">Modify its namespace to be the same as the </w:t>
-      </w:r>
-      <w:r>
-        <w:t>farm</w:t>
-      </w:r>
-      <w:r>
-        <w:t xml:space="preserve"> model</w:t>
+        <w:t>Modify its namespace to be the same as the farm model</w:t>
       </w:r>
     </w:p>
     <w:p>
@@ -1610,21 +1935,7 @@
         </w:numPr>
       </w:pPr>
       <w:r>
-        <w:t xml:space="preserve">Copy all physical property declarations from the </w:t>
-      </w:r>
-      <w:r>
-        <w:t>farm</w:t>
-      </w:r>
-      <w:r>
-        <w:t xml:space="preserve"> model to </w:t>
-      </w:r>
-      <w:r>
-        <w:t>your</w:t>
-      </w:r>
-      <w:bookmarkStart w:id="1" w:name="_GoBack"/>
-      <w:bookmarkEnd w:id="1"/>
-      <w:r>
-        <w:t xml:space="preserve"> </w:t>
+        <w:t xml:space="preserve">Copy all physical property declarations from the farm model to your </w:t>
       </w:r>
       <w:proofErr w:type="spellStart"/>
       <w:r>
@@ -1719,13 +2030,7 @@
       </w:r>
       <w:proofErr w:type="spellStart"/>
       <w:r>
-        <w:t>XX</w:t>
-      </w:r>
-      <w:r>
-        <w:t>Farm</w:t>
-      </w:r>
-      <w:r>
-        <w:t>Metadata</w:t>
+        <w:t>XXFarmMetadata</w:t>
       </w:r>
       <w:proofErr w:type="spellEnd"/>
       <w:r>
@@ -2779,7 +3084,7 @@
         <w:noProof/>
         <w:sz w:val="16"/>
       </w:rPr>
-      <w:t>4</w:t>
+      <w:t>3</w:t>
     </w:r>
     <w:r>
       <w:rPr>

</xml_diff>

<commit_message>
got a little stuck trying to implement the metadata class
</commit_message>
<xml_diff>
--- a/04_Validation.docx
+++ b/04_Validation.docx
@@ -1218,23 +1218,44 @@
           <w:ilvl w:val="0"/>
           <w:numId w:val="22"/>
         </w:numPr>
-      </w:pPr>
-      <w:r>
+        <w:rPr>
+          <w:strike/>
+        </w:rPr>
+      </w:pPr>
+      <w:r>
+        <w:rPr>
+          <w:strike/>
+        </w:rPr>
         <w:t>Add</w:t>
       </w:r>
       <w:r>
+        <w:rPr>
+          <w:strike/>
+        </w:rPr>
         <w:t xml:space="preserve"> a</w:t>
       </w:r>
       <w:r>
+        <w:rPr>
+          <w:strike/>
+        </w:rPr>
         <w:t xml:space="preserve"> .NET</w:t>
       </w:r>
       <w:r>
+        <w:rPr>
+          <w:strike/>
+        </w:rPr>
         <w:t xml:space="preserve"> </w:t>
       </w:r>
       <w:r>
+        <w:rPr>
+          <w:strike/>
+        </w:rPr>
         <w:t xml:space="preserve">Core </w:t>
       </w:r>
       <w:r>
+        <w:rPr>
+          <w:strike/>
+        </w:rPr>
         <w:t xml:space="preserve">class library called </w:t>
       </w:r>
       <w:proofErr w:type="spellStart"/>
@@ -1242,6 +1263,7 @@
         <w:rPr>
           <w:b/>
           <w:i/>
+          <w:strike/>
         </w:rPr>
         <w:t>XXClassLibrary</w:t>
       </w:r>
@@ -1250,43 +1272,63 @@
         <w:rPr>
           <w:b/>
           <w:i/>
+          <w:strike/>
         </w:rPr>
         <w:t>.</w:t>
       </w:r>
       <w:r>
+        <w:rPr>
+          <w:strike/>
+        </w:rPr>
         <w:t xml:space="preserve"> </w:t>
       </w:r>
       <w:r>
+        <w:rPr>
+          <w:strike/>
+        </w:rPr>
+        <w:t xml:space="preserve"> Remember </w:t>
+      </w:r>
+      <w:r>
+        <w:rPr>
+          <w:strike/>
+        </w:rPr>
+        <w:t>that</w:t>
+      </w:r>
+      <w:r>
+        <w:rPr>
+          <w:strike/>
+        </w:rPr>
+        <w:t xml:space="preserve"> when you create classes here, make them</w:t>
+      </w:r>
+      <w:r>
+        <w:rPr>
+          <w:strike/>
+        </w:rPr>
+        <w:t xml:space="preserve"> and their methods</w:t>
+      </w:r>
+      <w:r>
+        <w:rPr>
+          <w:strike/>
+        </w:rPr>
         <w:t xml:space="preserve"> </w:t>
       </w:r>
       <w:r>
-        <w:t xml:space="preserve">Remember </w:t>
-      </w:r>
-      <w:r>
-        <w:t>that</w:t>
-      </w:r>
-      <w:r>
-        <w:t xml:space="preserve"> when you create classes here</w:t>
-      </w:r>
-      <w:r>
-        <w:t>, make them</w:t>
-      </w:r>
-      <w:r>
-        <w:t xml:space="preserve"> and their methods</w:t>
-      </w:r>
-      <w:r>
-        <w:t xml:space="preserve"> </w:t>
-      </w:r>
-      <w:r>
         <w:rPr>
           <w:b/>
+          <w:strike/>
         </w:rPr>
         <w:t>public</w:t>
       </w:r>
       <w:r>
+        <w:rPr>
+          <w:strike/>
+        </w:rPr>
         <w:t xml:space="preserve"> or they won’t</w:t>
       </w:r>
       <w:r>
+        <w:rPr>
+          <w:strike/>
+        </w:rPr>
         <w:t xml:space="preserve"> be available to other projects like your web site.</w:t>
       </w:r>
     </w:p>
@@ -1297,14 +1339,26 @@
           <w:ilvl w:val="0"/>
           <w:numId w:val="22"/>
         </w:numPr>
-      </w:pPr>
-      <w:r>
+        <w:rPr>
+          <w:strike/>
+        </w:rPr>
+      </w:pPr>
+      <w:r>
+        <w:rPr>
+          <w:strike/>
+        </w:rPr>
         <w:t xml:space="preserve">Add a </w:t>
       </w:r>
       <w:r>
+        <w:rPr>
+          <w:strike/>
+        </w:rPr>
         <w:t xml:space="preserve">public </w:t>
       </w:r>
       <w:r>
+        <w:rPr>
+          <w:strike/>
+        </w:rPr>
         <w:t xml:space="preserve">class called </w:t>
       </w:r>
       <w:bookmarkStart w:id="0" w:name="_Hlk491515546"/>
@@ -1313,6 +1367,7 @@
         <w:rPr>
           <w:b/>
           <w:i/>
+          <w:strike/>
         </w:rPr>
         <w:t>XXD</w:t>
       </w:r>
@@ -1320,6 +1375,7 @@
         <w:rPr>
           <w:b/>
           <w:i/>
+          <w:strike/>
         </w:rPr>
         <w:t>ateNotInFuture</w:t>
       </w:r>
@@ -1327,21 +1383,29 @@
         <w:rPr>
           <w:b/>
           <w:i/>
+          <w:strike/>
         </w:rPr>
         <w:t>Attribute</w:t>
       </w:r>
       <w:proofErr w:type="spellEnd"/>
       <w:r>
+        <w:rPr>
+          <w:strike/>
+        </w:rPr>
         <w:t xml:space="preserve"> </w:t>
       </w:r>
       <w:bookmarkEnd w:id="0"/>
       <w:r>
+        <w:rPr>
+          <w:strike/>
+        </w:rPr>
         <w:t xml:space="preserve">that extends the </w:t>
       </w:r>
       <w:proofErr w:type="spellStart"/>
       <w:r>
         <w:rPr>
           <w:i/>
+          <w:strike/>
         </w:rPr>
         <w:t>ValidationAttribute</w:t>
       </w:r>
@@ -1349,13 +1413,20 @@
       <w:r>
         <w:rPr>
           <w:i/>
+          <w:strike/>
         </w:rPr>
         <w:t xml:space="preserve"> </w:t>
       </w:r>
       <w:r>
+        <w:rPr>
+          <w:strike/>
+        </w:rPr>
         <w:t>class</w:t>
       </w:r>
       <w:r>
+        <w:rPr>
+          <w:strike/>
+        </w:rPr>
         <w:t xml:space="preserve"> </w:t>
       </w:r>
     </w:p>
@@ -1432,8 +1503,6 @@
       <w:r>
         <w:t>, otherwise let it pass.</w:t>
       </w:r>
-      <w:bookmarkStart w:id="1" w:name="_GoBack"/>
-      <w:bookmarkEnd w:id="1"/>
     </w:p>
     <w:p>
       <w:pPr>
@@ -1865,28 +1934,42 @@
           <w:ilvl w:val="0"/>
           <w:numId w:val="26"/>
         </w:numPr>
-      </w:pPr>
-      <w:r>
+        <w:rPr>
+          <w:strike/>
+        </w:rPr>
+      </w:pPr>
+      <w:r>
+        <w:rPr>
+          <w:strike/>
+        </w:rPr>
         <w:t xml:space="preserve">Create a </w:t>
       </w:r>
       <w:proofErr w:type="spellStart"/>
       <w:r>
         <w:rPr>
           <w:i/>
+          <w:strike/>
         </w:rPr>
         <w:t>MetadataClasses</w:t>
       </w:r>
       <w:proofErr w:type="spellEnd"/>
       <w:r>
+        <w:rPr>
+          <w:strike/>
+        </w:rPr>
         <w:t xml:space="preserve"> subfolder inside </w:t>
       </w:r>
       <w:r>
         <w:rPr>
           <w:i/>
+          <w:strike/>
         </w:rPr>
         <w:t>Models</w:t>
       </w:r>
       <w:r>
+        <w:rPr>
+          <w:strike/>
+        </w:rPr>
         <w:t>.</w:t>
       </w:r>
     </w:p>
@@ -1897,8 +1980,14 @@
           <w:ilvl w:val="1"/>
           <w:numId w:val="26"/>
         </w:numPr>
-      </w:pPr>
-      <w:r>
+        <w:rPr>
+          <w:strike/>
+        </w:rPr>
+      </w:pPr>
+      <w:r>
+        <w:rPr>
+          <w:strike/>
+        </w:rPr>
         <w:t xml:space="preserve">Create an </w:t>
       </w:r>
       <w:proofErr w:type="spellStart"/>
@@ -1906,11 +1995,15 @@
         <w:rPr>
           <w:b/>
           <w:i/>
+          <w:strike/>
         </w:rPr>
         <w:t>XXFarmMetadata</w:t>
       </w:r>
       <w:proofErr w:type="spellEnd"/>
       <w:r>
+        <w:rPr>
+          <w:strike/>
+        </w:rPr>
         <w:t xml:space="preserve"> class file inside this subfolder.</w:t>
       </w:r>
     </w:p>
@@ -1921,8 +2014,14 @@
           <w:ilvl w:val="1"/>
           <w:numId w:val="26"/>
         </w:numPr>
-      </w:pPr>
-      <w:r>
+        <w:rPr>
+          <w:strike/>
+        </w:rPr>
+      </w:pPr>
+      <w:r>
+        <w:rPr>
+          <w:strike/>
+        </w:rPr>
         <w:t>Modify its namespace to be the same as the farm model</w:t>
       </w:r>
     </w:p>
@@ -1935,7 +2034,12 @@
         </w:numPr>
       </w:pPr>
       <w:r>
-        <w:t xml:space="preserve">Copy all physical property declarations from the farm model to your </w:t>
+        <w:t>Copy all physical property declarations from the farm model t</w:t>
+      </w:r>
+      <w:bookmarkStart w:id="1" w:name="_GoBack"/>
+      <w:bookmarkEnd w:id="1"/>
+      <w:r>
+        <w:t xml:space="preserve">o your </w:t>
       </w:r>
       <w:proofErr w:type="spellStart"/>
       <w:r>
@@ -3084,7 +3188,7 @@
         <w:noProof/>
         <w:sz w:val="16"/>
       </w:rPr>
-      <w:t>3</w:t>
+      <w:t>4</w:t>
     </w:r>
     <w:r>
       <w:rPr>

</xml_diff>